<commit_message>
new doc with updated PECO ordering
</commit_message>
<xml_diff>
--- a/outputs/Updated PECO.docx
+++ b/outputs/Updated PECO.docx
@@ -270,7 +270,7 @@
           <w:trPr/>
           <w:p>
             <w:r>
-              <w:t>Systematic Review</w:t>
+              <w:t>Systematic review</w:t>
             </w:r>
           </w:p>
         </w:tc>
@@ -468,7 +468,7 @@
           <w:trPr/>
           <w:p>
             <w:r>
-              <w:t>Systematic Review</w:t>
+              <w:t>Systematic review</w:t>
             </w:r>
           </w:p>
         </w:tc>
@@ -930,7 +930,7 @@
           <w:trPr/>
           <w:p>
             <w:r>
-              <w:t>Systematic Review</w:t>
+              <w:t>Systematic review</w:t>
             </w:r>
           </w:p>
         </w:tc>
@@ -1326,7 +1326,7 @@
           <w:trPr/>
           <w:p>
             <w:r>
-              <w:t>Systematic Review</w:t>
+              <w:t>Systematic review</w:t>
             </w:r>
           </w:p>
         </w:tc>
@@ -2976,7 +2976,7 @@
           <w:trPr/>
           <w:p>
             <w:r>
-              <w:t>Systematic Review</w:t>
+              <w:t>Systematic review</w:t>
             </w:r>
           </w:p>
         </w:tc>
@@ -3042,7 +3042,7 @@
           <w:trPr/>
           <w:p>
             <w:r>
-              <w:t>Systematic Review</w:t>
+              <w:t>Systematic review</w:t>
             </w:r>
           </w:p>
         </w:tc>
@@ -3240,7 +3240,7 @@
           <w:trPr/>
           <w:p>
             <w:r>
-              <w:t>Systematic Review</w:t>
+              <w:t>Systematic review</w:t>
             </w:r>
           </w:p>
         </w:tc>
@@ -3768,7 +3768,7 @@
           <w:trPr/>
           <w:p>
             <w:r>
-              <w:t>Systematic Review</w:t>
+              <w:t>Systematic review</w:t>
             </w:r>
           </w:p>
         </w:tc>
@@ -3834,7 +3834,7 @@
           <w:trPr/>
           <w:p>
             <w:r>
-              <w:t>Observational study</w:t>
+              <w:t>Cross-sectional</w:t>
             </w:r>
           </w:p>
         </w:tc>
@@ -3900,7 +3900,7 @@
           <w:trPr/>
           <w:p>
             <w:r>
-              <w:t>Systematic Review</w:t>
+              <w:t>Systematic review and meta analysis</w:t>
             </w:r>
           </w:p>
         </w:tc>
@@ -3966,7 +3966,7 @@
           <w:trPr/>
           <w:p>
             <w:r>
-              <w:t>Systematic Review</w:t>
+              <w:t>Systematic review</w:t>
             </w:r>
           </w:p>
         </w:tc>
@@ -4890,7 +4890,7 @@
           <w:trPr/>
           <w:p>
             <w:r>
-              <w:t>Systematic Review</w:t>
+              <w:t>Systematic review</w:t>
             </w:r>
           </w:p>
         </w:tc>
@@ -6144,7 +6144,7 @@
           <w:trPr/>
           <w:p>
             <w:r>
-              <w:t>Systematic Review</w:t>
+              <w:t>Systematic review</w:t>
             </w:r>
           </w:p>
         </w:tc>
@@ -6276,7 +6276,7 @@
           <w:trPr/>
           <w:p>
             <w:r>
-              <w:t>Systematic Review</w:t>
+              <w:t>Systematic review</w:t>
             </w:r>
           </w:p>
         </w:tc>

</xml_diff>

<commit_message>
Nrefs graph added to slides, new updated PECO.docx
</commit_message>
<xml_diff>
--- a/outputs/Updated PECO.docx
+++ b/outputs/Updated PECO.docx
@@ -212,7 +212,7 @@
           <w:trPr/>
           <w:p>
             <w:r>
-              <w:t>Both</w:t>
+              <w:t>Both e-cigarrette and pharmaceutical</w:t>
             </w:r>
           </w:p>
         </w:tc>
@@ -278,7 +278,7 @@
           <w:trPr/>
           <w:p>
             <w:r>
-              <w:t>Both</w:t>
+              <w:t>Both e-cigarrette and pharmaceutical</w:t>
             </w:r>
           </w:p>
         </w:tc>
@@ -608,7 +608,7 @@
           <w:trPr/>
           <w:p>
             <w:r>
-              <w:t>Both</w:t>
+              <w:t>Both e-cigarrette and pharmaceutical</w:t>
             </w:r>
           </w:p>
         </w:tc>
@@ -806,7 +806,7 @@
           <w:trPr/>
           <w:p>
             <w:r>
-              <w:t>Both</w:t>
+              <w:t>Both e-cigarrette and pharmaceutical</w:t>
             </w:r>
           </w:p>
         </w:tc>
@@ -1862,7 +1862,7 @@
           <w:trPr/>
           <w:p>
             <w:r>
-              <w:t>Both</w:t>
+              <w:t>Both e-cigarrette and pharmaceutical</w:t>
             </w:r>
           </w:p>
         </w:tc>
@@ -2192,7 +2192,7 @@
           <w:trPr/>
           <w:p>
             <w:r>
-              <w:t>Both</w:t>
+              <w:t>Both e-cigarrette and pharmaceutical</w:t>
             </w:r>
           </w:p>
         </w:tc>
@@ -2786,7 +2786,7 @@
           <w:trPr/>
           <w:p>
             <w:r>
-              <w:t>Both</w:t>
+              <w:t>Both e-cigarrette and pharmaceutical</w:t>
             </w:r>
           </w:p>
         </w:tc>
@@ -3702,7 +3702,7 @@
           <w:trPr/>
           <w:p>
             <w:r>
-              <w:t>Monte-Carlo</w:t>
+              <w:t>Simulation</w:t>
             </w:r>
           </w:p>
         </w:tc>
@@ -6284,7 +6284,7 @@
           <w:trPr/>
           <w:p>
             <w:r>
-              <w:t>Both</w:t>
+              <w:t>Both e-cigarrette and pharmaceutical</w:t>
             </w:r>
           </w:p>
         </w:tc>

</xml_diff>